<commit_message>
Chapter 1 was corrected
</commit_message>
<xml_diff>
--- a/Documentation/Глава 1.docx
+++ b/Documentation/Глава 1.docx
@@ -1,6 +1,6 @@
 
 <file path=word/document.xml><?xml version="1.0" encoding="utf-8"?>
-<w:document xmlns:wpc="http://schemas.microsoft.com/office/word/2010/wordprocessingCanvas" xmlns:cx="http://schemas.microsoft.com/office/drawing/2014/chartex" xmlns:cx1="http://schemas.microsoft.com/office/drawing/2015/9/8/chartex" xmlns:cx2="http://schemas.microsoft.com/office/drawing/2015/10/21/chartex" xmlns:cx3="http://schemas.microsoft.com/office/drawing/2016/5/9/chartex" xmlns:cx4="http://schemas.microsoft.com/office/drawing/2016/5/10/chartex" xmlns:cx5="http://schemas.microsoft.com/office/drawing/2016/5/11/chartex" xmlns:cx6="http://schemas.microsoft.com/office/drawing/2016/5/12/chartex" xmlns:cx7="http://schemas.microsoft.com/office/drawing/2016/5/13/chartex" xmlns:cx8="http://schemas.microsoft.com/office/drawing/2016/5/14/chartex" xmlns:mc="http://schemas.openxmlformats.org/markup-compatibility/2006" xmlns:aink="http://schemas.microsoft.com/office/drawing/2016/ink" xmlns:am3d="http://schemas.microsoft.com/office/drawing/2017/model3d" xmlns:o="urn:schemas-microsoft-com:office:office" xmlns:r="http://schemas.openxmlformats.org/officeDocument/2006/relationships" xmlns:m="http://schemas.openxmlformats.org/officeDocument/2006/math" xmlns:v="urn:schemas-microsoft-com:vml" xmlns:wp14="http://schemas.microsoft.com/office/word/2010/wordprocessingDrawing" xmlns:wp="http://schemas.openxmlformats.org/drawingml/2006/wordprocessingDrawing" xmlns:w10="urn:schemas-microsoft-com:office:word" xmlns:w="http://schemas.openxmlformats.org/wordprocessingml/2006/main" xmlns:w14="http://schemas.microsoft.com/office/word/2010/wordml" xmlns:w15="http://schemas.microsoft.com/office/word/2012/wordml" xmlns:w16cex="http://schemas.microsoft.com/office/word/2018/wordml/cex" xmlns:w16cid="http://schemas.microsoft.com/office/word/2016/wordml/cid" xmlns:w16="http://schemas.microsoft.com/office/word/2018/wordml" xmlns:w16sdtdh="http://schemas.microsoft.com/office/word/2020/wordml/sdtdatahash" xmlns:w16se="http://schemas.microsoft.com/office/word/2015/wordml/symex" xmlns:wpg="http://schemas.microsoft.com/office/word/2010/wordprocessingGroup" xmlns:wpi="http://schemas.microsoft.com/office/word/2010/wordprocessingInk" xmlns:wne="http://schemas.microsoft.com/office/word/2006/wordml" xmlns:wps="http://schemas.microsoft.com/office/word/2010/wordprocessingShape" mc:Ignorable="w14 w15 w16se w16cid w16 w16cex w16sdtdh wp14">
+<w:document xmlns:wpc="http://schemas.microsoft.com/office/word/2010/wordprocessingCanvas" xmlns:cx="http://schemas.microsoft.com/office/drawing/2014/chartex" xmlns:cx1="http://schemas.microsoft.com/office/drawing/2015/9/8/chartex" xmlns:cx2="http://schemas.microsoft.com/office/drawing/2015/10/21/chartex" xmlns:cx3="http://schemas.microsoft.com/office/drawing/2016/5/9/chartex" xmlns:cx4="http://schemas.microsoft.com/office/drawing/2016/5/10/chartex" xmlns:cx5="http://schemas.microsoft.com/office/drawing/2016/5/11/chartex" xmlns:cx6="http://schemas.microsoft.com/office/drawing/2016/5/12/chartex" xmlns:cx7="http://schemas.microsoft.com/office/drawing/2016/5/13/chartex" xmlns:cx8="http://schemas.microsoft.com/office/drawing/2016/5/14/chartex" xmlns:mc="http://schemas.openxmlformats.org/markup-compatibility/2006" xmlns:aink="http://schemas.microsoft.com/office/drawing/2016/ink" xmlns:am3d="http://schemas.microsoft.com/office/drawing/2017/model3d" xmlns:o="urn:schemas-microsoft-com:office:office" xmlns:oel="http://schemas.microsoft.com/office/2019/extlst" xmlns:r="http://schemas.openxmlformats.org/officeDocument/2006/relationships" xmlns:m="http://schemas.openxmlformats.org/officeDocument/2006/math" xmlns:v="urn:schemas-microsoft-com:vml" xmlns:wp14="http://schemas.microsoft.com/office/word/2010/wordprocessingDrawing" xmlns:wp="http://schemas.openxmlformats.org/drawingml/2006/wordprocessingDrawing" xmlns:w10="urn:schemas-microsoft-com:office:word" xmlns:w="http://schemas.openxmlformats.org/wordprocessingml/2006/main" xmlns:w14="http://schemas.microsoft.com/office/word/2010/wordml" xmlns:w15="http://schemas.microsoft.com/office/word/2012/wordml" xmlns:w16cex="http://schemas.microsoft.com/office/word/2018/wordml/cex" xmlns:w16cid="http://schemas.microsoft.com/office/word/2016/wordml/cid" xmlns:w16="http://schemas.microsoft.com/office/word/2018/wordml" xmlns:w16sdtdh="http://schemas.microsoft.com/office/word/2020/wordml/sdtdatahash" xmlns:w16se="http://schemas.microsoft.com/office/word/2015/wordml/symex" xmlns:wpg="http://schemas.microsoft.com/office/word/2010/wordprocessingGroup" xmlns:wpi="http://schemas.microsoft.com/office/word/2010/wordprocessingInk" xmlns:wne="http://schemas.microsoft.com/office/word/2006/wordml" xmlns:wps="http://schemas.microsoft.com/office/word/2010/wordprocessingShape" mc:Ignorable="w14 w15 w16se w16cid w16 w16cex w16sdtdh wp14">
   <w:body>
     <w:p>
       <w:pPr>
@@ -67,7 +67,13 @@
         <w:jc w:val="both"/>
       </w:pPr>
       <w:r>
-        <w:t>Отдел закупок должен выполнять следующие бизнес-правила:</w:t>
+        <w:t xml:space="preserve">Отдел закупок должен выполнять следующие </w:t>
+      </w:r>
+      <w:r>
+        <w:t>задачи</w:t>
+      </w:r>
+      <w:r>
+        <w:t>:</w:t>
       </w:r>
     </w:p>
     <w:p>
@@ -80,7 +86,10 @@
         <w:jc w:val="both"/>
       </w:pPr>
       <w:r>
-        <w:t>Следовать установленным процедурам закупок для обеспечения прозрачности и справедливости при выборе поставщиков и приобретении оборудования. Это может включать в себя процесс торгов, запрос предложений или работу с предварительно утвержденными поставщиками.</w:t>
+        <w:t>Следовать установленным процедурам закупок для обеспечения прозрачности и справедливости при выборе поставщиков и приобретении оборудования. Это может включать в себя запрос предложений или работу с предварительно утвержденными поставщиками</w:t>
+      </w:r>
+      <w:r>
+        <w:t>;</w:t>
       </w:r>
     </w:p>
     <w:p>
@@ -93,7 +102,10 @@
         <w:jc w:val="both"/>
       </w:pPr>
       <w:r>
-        <w:t>Оперировать в рамках бюджета, выделяемого колледжем, и должен стремиться закупать оборудование, которое является одновременно экономически эффективным и соответствует потребностям колледжа.</w:t>
+        <w:t>Оперировать в рамках бюджета, выделяемого колледжем, и должен стремиться закупать оборудование, которое является одновременно экономически эффективным и соответствует потребностям колледжа</w:t>
+      </w:r>
+      <w:r>
+        <w:t>;</w:t>
       </w:r>
     </w:p>
     <w:p>
@@ -106,7 +118,16 @@
         <w:jc w:val="both"/>
       </w:pPr>
       <w:r>
-        <w:t>Удостовериться, что закупаемое компьютерное оборудование соответствует необходимым стандартам и спецификациям и отличается высоким качеством. Это может включать проведение проверок качества или сотрудничество с авторитетными поставщиками, имеющими опыт поставки высококачественного оборудования.</w:t>
+        <w:t>Удостовериться, что закупаемое компьютерное оборудование</w:t>
+      </w:r>
+      <w:r>
+        <w:t xml:space="preserve"> </w:t>
+      </w:r>
+      <w:r>
+        <w:t>отличается высоким качеством</w:t>
+      </w:r>
+      <w:r>
+        <w:t>;</w:t>
       </w:r>
     </w:p>
     <w:p>
@@ -119,51 +140,24 @@
         <w:jc w:val="both"/>
       </w:pPr>
       <w:r>
-        <w:t>Сотрудничать с различными подразделениями колледжа, чтобы понять их потребности в оборудовании и закупить необходимое оборудование для поддержки их академической и административной работы.</w:t>
+        <w:t>Сотрудничать с различными подразделениями колледжа, чтобы понять их потребности в оборудовании и закупить необходимое оборудование для поддержки их</w:t>
+      </w:r>
+      <w:r>
+        <w:t xml:space="preserve"> продуктивной</w:t>
+      </w:r>
+      <w:r>
+        <w:t xml:space="preserve"> работы</w:t>
+      </w:r>
+      <w:r>
+        <w:t>.</w:t>
       </w:r>
     </w:p>
     <w:p>
       <w:pPr>
         <w:jc w:val="both"/>
       </w:pPr>
-    </w:p>
-    <w:p>
-      <w:pPr>
-        <w:pStyle w:val="a3"/>
-        <w:numPr>
-          <w:ilvl w:val="0"/>
-          <w:numId w:val="24"/>
-        </w:numPr>
-        <w:jc w:val="both"/>
-      </w:pPr>
-      <w:r>
-        <w:t>Вести актуальную инвентаризацию всего приобретенного компьютерного оборудования.</w:t>
-      </w:r>
-    </w:p>
-    <w:p>
-      <w:pPr>
-        <w:pStyle w:val="a3"/>
-        <w:numPr>
-          <w:ilvl w:val="0"/>
-          <w:numId w:val="24"/>
-        </w:numPr>
-        <w:jc w:val="both"/>
-      </w:pPr>
-      <w:r>
-        <w:t>Обеспечить регулярное техническое обслуживание и ремонт всего оборудования, чтобы свести к минимуму время простоя и обеспечить максимальную эффективность.</w:t>
-      </w:r>
-    </w:p>
-    <w:p>
-      <w:pPr>
-        <w:pStyle w:val="a3"/>
-        <w:numPr>
-          <w:ilvl w:val="0"/>
-          <w:numId w:val="24"/>
-        </w:numPr>
-        <w:jc w:val="both"/>
-      </w:pPr>
-      <w:r>
-        <w:t>Отслеживать все активы компьютерного оборудования, их местоположение и кому они назначены.</w:t>
+      <w:r>
+        <w:t>Организационная схема взаимодействия отдела закупок компьютерной представлена на рисунке 1.1.</w:t>
       </w:r>
     </w:p>
     <w:p>
@@ -176,6 +170,7 @@
         <w:rPr>
           <w:noProof/>
         </w:rPr>
+        <w:lastRenderedPageBreak/>
         <w:drawing>
           <wp:inline distT="0" distB="0" distL="0" distR="0" wp14:anchorId="37AF79F3" wp14:editId="7668E18E">
             <wp:extent cx="5934075" cy="3829050"/>
@@ -228,24 +223,32 @@
     </w:p>
     <w:p>
       <w:r>
-        <w:t>Рис. 1.1 — Организационная схема книжного магазина</w:t>
+        <w:t>Рис</w:t>
+      </w:r>
+      <w:r>
+        <w:t>унок</w:t>
+      </w:r>
+      <w:r>
+        <w:t xml:space="preserve"> 1.1 — Организационная схема </w:t>
+      </w:r>
+      <w:r>
+        <w:t>отдела продаж</w:t>
       </w:r>
     </w:p>
     <w:p>
       <w:pPr>
-        <w:jc w:val="left"/>
+        <w:jc w:val="both"/>
         <w:rPr>
-          <w:i/>
-          <w:iCs/>
-          <w:color w:val="44546A" w:themeColor="text2"/>
-          <w:sz w:val="18"/>
-          <w:szCs w:val="18"/>
+          <w:bCs/>
         </w:rPr>
       </w:pPr>
     </w:p>
     <w:p>
       <w:pPr>
         <w:jc w:val="both"/>
+        <w:rPr>
+          <w:bCs/>
+        </w:rPr>
       </w:pPr>
       <w:r>
         <w:rPr>
@@ -264,6 +267,11 @@
       <w:pPr>
         <w:jc w:val="both"/>
       </w:pPr>
+    </w:p>
+    <w:p>
+      <w:pPr>
+        <w:jc w:val="both"/>
+      </w:pPr>
       <w:r>
         <w:t xml:space="preserve">Различные отделы колледжа делают </w:t>
       </w:r>
@@ -280,17 +288,23 @@
         <w:t>,</w:t>
       </w:r>
       <w:r>
-        <w:t xml:space="preserve"> оценивает необходимость оборудования и ограничения бюджета </w:t>
+        <w:t xml:space="preserve"> оценивает необходимость оборудования и ограничения бюджета колледжа. Если они </w:t>
+      </w:r>
+      <w:r>
+        <w:t>соответствуют требованиям, формируется заказ и передается отделу закупок для его выполнения. Отдел закупок анализирует предложения поставщиков, выбирает экономически-выгодное предложение и оформляет заказ. Заказ реализуется поставщиком, путем доставки его на склад. Заведующий складом оприходует компьютерное оборудование</w:t>
+      </w:r>
+      <w:r>
+        <w:t xml:space="preserve"> и сверяется с накладными и принимает оборудование</w:t>
+      </w:r>
+      <w:r>
+        <w:t xml:space="preserve">, после чего оборудование передается отделу, запросившему оборудование. </w:t>
+      </w:r>
+      <w:r>
+        <w:t xml:space="preserve">Бухгалтерия формирует </w:t>
       </w:r>
       <w:r>
         <w:lastRenderedPageBreak/>
-        <w:t xml:space="preserve">колледжа. Если они </w:t>
-      </w:r>
-      <w:r>
-        <w:t xml:space="preserve">соответствуют требованиям, формируется заказ и передается отделу закупок для его выполнения. Отдел закупок анализирует предложения поставщиков, выбирает экономически-выгодное предложение и оформляет заказ. Заказ реализуется поставщиком, путем доставки его на склад. Заведующий складом оприходует компьютерное оборудование и докладывает о состоянии склада в отдел закупок для инвентаризации техники, после чего оборудование передается отделу, запросившему оборудование. </w:t>
-      </w:r>
-      <w:r>
-        <w:t>Бухгалтерия формирует налоговую и статистическую отчетность согласно действующему законодательству</w:t>
+        <w:t>налоговую и статистическую отчетность согласно действующему законодательству</w:t>
       </w:r>
       <w:r>
         <w:t xml:space="preserve"> (рисунок 1.2).</w:t>
@@ -449,6 +463,7 @@
     </w:p>
     <w:p>
       <w:pPr>
+        <w:ind w:firstLine="0"/>
         <w:jc w:val="left"/>
       </w:pPr>
     </w:p>
@@ -456,7 +471,12 @@
       <w:pPr>
         <w:jc w:val="left"/>
         <w:rPr>
-          <w:b/>
+          <w:rFonts w:eastAsia="Times New Roman"/>
+          <w:kern w:val="36"/>
+          <w:sz w:val="30"/>
+          <w:szCs w:val="30"/>
+          <w:bdr w:val="none" w:sz="0" w:space="0" w:color="auto" w:frame="1"/>
+          <w:lang w:eastAsia="ru-RU"/>
         </w:rPr>
       </w:pPr>
       <w:r>
@@ -496,6 +516,14 @@
     </w:p>
     <w:p>
       <w:pPr>
+        <w:jc w:val="left"/>
+        <w:rPr>
+          <w:b/>
+        </w:rPr>
+      </w:pPr>
+    </w:p>
+    <w:p>
+      <w:pPr>
         <w:jc w:val="both"/>
       </w:pPr>
       <w:r>
@@ -514,31 +542,13 @@
         <w:t xml:space="preserve"> на конкретное компьютерное оборудование.</w:t>
       </w:r>
       <w:r>
-        <w:t xml:space="preserve"> </w:t>
-      </w:r>
-      <w:r>
-        <w:t>Если д</w:t>
-      </w:r>
-      <w:r>
-        <w:t xml:space="preserve">анное </w:t>
-      </w:r>
-      <w:r>
-        <w:t xml:space="preserve">компьютерное </w:t>
-      </w:r>
-      <w:r>
-        <w:t>оборудование</w:t>
-      </w:r>
-      <w:r>
-        <w:t xml:space="preserve"> отсутствует на складе</w:t>
-      </w:r>
-      <w:r>
-        <w:t xml:space="preserve">, </w:t>
-      </w:r>
-      <w:r>
-        <w:t>то оформляется на него заказ</w:t>
-      </w:r>
-      <w:r>
-        <w:t xml:space="preserve">. </w:t>
+        <w:t xml:space="preserve"> Если данное компьютерное оборудование отсутствует на складе, то </w:t>
+      </w:r>
+      <w:r>
+        <w:t xml:space="preserve">письменно </w:t>
+      </w:r>
+      <w:r>
+        <w:t xml:space="preserve">оформляется на него заказ. </w:t>
       </w:r>
       <w:r>
         <w:t xml:space="preserve">В заказ поставщику на приобретение </w:t>
@@ -547,23 +557,16 @@
         <w:t xml:space="preserve">техники </w:t>
       </w:r>
       <w:r>
-        <w:t>входит общий договор и приложение к нему в виде списка названий, количества экземпляров, цены и сроков поставки</w:t>
-      </w:r>
-      <w:r>
-        <w:t xml:space="preserve">. </w:t>
-      </w:r>
-      <w:r>
-        <w:t xml:space="preserve">. Если </w:t>
-      </w:r>
-      <w:r>
-        <w:t>поставщик</w:t>
-      </w:r>
-      <w:r>
-        <w:t xml:space="preserve"> не укладывается в эти сроки, то по электронной почте он </w:t>
-      </w:r>
-      <w:r>
-        <w:lastRenderedPageBreak/>
-        <w:t>информирует о новой дате поставки</w:t>
+        <w:t>входит общий договор и приложение к нему в виде списка названий, количеств</w:t>
+      </w:r>
+      <w:r>
+        <w:t>а</w:t>
+      </w:r>
+      <w:r>
+        <w:t>, цены и сроков поставки</w:t>
+      </w:r>
+      <w:r>
+        <w:t xml:space="preserve"> оборудования</w:t>
       </w:r>
       <w:r>
         <w:t>.</w:t>
@@ -597,6 +600,7 @@
         <w:rPr>
           <w:noProof/>
         </w:rPr>
+        <w:lastRenderedPageBreak/>
         <w:drawing>
           <wp:inline distT="0" distB="0" distL="0" distR="0" wp14:anchorId="32347D4B" wp14:editId="0874BCAC">
             <wp:extent cx="5934075" cy="4105275"/>
@@ -686,7 +690,17 @@
           <w:sz w:val="28"/>
           <w:szCs w:val="28"/>
         </w:rPr>
-        <w:t>Информационная модель книжного магазина</w:t>
+        <w:t xml:space="preserve">Информационная модель </w:t>
+      </w:r>
+      <w:r>
+        <w:rPr>
+          <w:i w:val="0"/>
+          <w:iCs w:val="0"/>
+          <w:color w:val="auto"/>
+          <w:sz w:val="28"/>
+          <w:szCs w:val="28"/>
+        </w:rPr>
+        <w:t>отдела продаж</w:t>
       </w:r>
     </w:p>
     <w:p>
@@ -715,29 +729,82 @@
         <w:jc w:val="both"/>
       </w:pPr>
       <w:r>
-        <w:t xml:space="preserve">В работе книжного магазина </w:t>
-      </w:r>
-      <w:r>
-        <w:t xml:space="preserve">рассматривается </w:t>
-      </w:r>
-      <w:r>
-        <w:t xml:space="preserve">бизнес-процесс «Выполнить заказ </w:t>
-      </w:r>
-      <w:r>
-        <w:t>отдела колледжа</w:t>
-      </w:r>
-      <w:r>
-        <w:t>» с первым условным номером.</w:t>
-      </w:r>
-      <w:r>
-        <w:t xml:space="preserve"> Отдел колледжа передал запрос на заказ заместителю директора. Заместитель директора передает запрос в отдел закупок компьютерной техники. Заведующий отдела оформляет этот запрос. Оформленный запрос передается </w:t>
-      </w:r>
-      <w:r>
-        <w:t xml:space="preserve">специалисту по закупка на обработку, которая включает анализ выгодных предложений поставщиков. Обработанный запрос отправляется менеджеру, который формирует заказ поставщику. Поставщик выполняет поставку </w:t>
-      </w:r>
-      <w:r>
-        <w:lastRenderedPageBreak/>
-        <w:t>оборудования, согласно заказу, которая обрабатывается специалистом по управления запасами. После поступления оборудования предоставляется отделу, запросившему технику.</w:t>
+        <w:t>Отдел колледжа переда</w:t>
+      </w:r>
+      <w:r>
+        <w:t>ет</w:t>
+      </w:r>
+      <w:r>
+        <w:t xml:space="preserve"> </w:t>
+      </w:r>
+      <w:r>
+        <w:t xml:space="preserve">заявку </w:t>
+      </w:r>
+      <w:r>
+        <w:t>на заказ заместителю директора. Заместитель директора</w:t>
+      </w:r>
+      <w:r>
+        <w:t xml:space="preserve"> сверяется с бюджетом колледжа и</w:t>
+      </w:r>
+      <w:r>
+        <w:t xml:space="preserve"> передает </w:t>
+      </w:r>
+      <w:r>
+        <w:t>заказ</w:t>
+      </w:r>
+      <w:r>
+        <w:t xml:space="preserve"> в отдел закупок компьютерной техники. </w:t>
+      </w:r>
+      <w:r>
+        <w:t>Заведующий отдела</w:t>
+      </w:r>
+      <w:r>
+        <w:t xml:space="preserve"> закупок</w:t>
+      </w:r>
+      <w:r>
+        <w:t xml:space="preserve"> </w:t>
+      </w:r>
+      <w:r>
+        <w:t>рассматривает</w:t>
+      </w:r>
+      <w:r>
+        <w:t xml:space="preserve"> этот </w:t>
+      </w:r>
+      <w:r>
+        <w:t xml:space="preserve">заказ. Этот заказ передается </w:t>
+      </w:r>
+      <w:r>
+        <w:t xml:space="preserve">специалисту </w:t>
+      </w:r>
+      <w:r>
+        <w:t>по закупке</w:t>
+      </w:r>
+      <w:r>
+        <w:t xml:space="preserve"> на обработку, которая включает анализ </w:t>
+      </w:r>
+      <w:r>
+        <w:t>и выбор</w:t>
+      </w:r>
+      <w:r>
+        <w:t xml:space="preserve"> предложений поставщиков. Обработанный запрос отправляется менеджеру, который формирует заказ поставщику. Поставщик выполняет поставку оборудования, </w:t>
+      </w:r>
+      <w:r>
+        <w:t>которую обрабатывает и принимает заведующий склада</w:t>
+      </w:r>
+      <w:r>
+        <w:t>. После поступления</w:t>
+      </w:r>
+      <w:r>
+        <w:t xml:space="preserve"> на склад,</w:t>
+      </w:r>
+      <w:r>
+        <w:t xml:space="preserve"> оборудовани</w:t>
+      </w:r>
+      <w:r>
+        <w:t>е</w:t>
+      </w:r>
+      <w:r>
+        <w:t xml:space="preserve"> предоставляется отделу, запросившему технику.</w:t>
       </w:r>
     </w:p>
     <w:p>
@@ -750,6 +817,7 @@
         <w:rPr>
           <w:noProof/>
         </w:rPr>
+        <w:lastRenderedPageBreak/>
         <w:drawing>
           <wp:inline distT="0" distB="0" distL="0" distR="0" wp14:anchorId="0A7734AA" wp14:editId="733053B5">
             <wp:extent cx="5934075" cy="2419350"/>
@@ -873,7 +941,7 @@
 </file>
 
 <file path=word/numbering.xml><?xml version="1.0" encoding="utf-8"?>
-<w:numbering xmlns:wpc="http://schemas.microsoft.com/office/word/2010/wordprocessingCanvas" xmlns:cx="http://schemas.microsoft.com/office/drawing/2014/chartex" xmlns:cx1="http://schemas.microsoft.com/office/drawing/2015/9/8/chartex" xmlns:cx2="http://schemas.microsoft.com/office/drawing/2015/10/21/chartex" xmlns:cx3="http://schemas.microsoft.com/office/drawing/2016/5/9/chartex" xmlns:cx4="http://schemas.microsoft.com/office/drawing/2016/5/10/chartex" xmlns:cx5="http://schemas.microsoft.com/office/drawing/2016/5/11/chartex" xmlns:cx6="http://schemas.microsoft.com/office/drawing/2016/5/12/chartex" xmlns:cx7="http://schemas.microsoft.com/office/drawing/2016/5/13/chartex" xmlns:cx8="http://schemas.microsoft.com/office/drawing/2016/5/14/chartex" xmlns:mc="http://schemas.openxmlformats.org/markup-compatibility/2006" xmlns:aink="http://schemas.microsoft.com/office/drawing/2016/ink" xmlns:am3d="http://schemas.microsoft.com/office/drawing/2017/model3d" xmlns:o="urn:schemas-microsoft-com:office:office" xmlns:r="http://schemas.openxmlformats.org/officeDocument/2006/relationships" xmlns:m="http://schemas.openxmlformats.org/officeDocument/2006/math" xmlns:v="urn:schemas-microsoft-com:vml" xmlns:wp14="http://schemas.microsoft.com/office/word/2010/wordprocessingDrawing" xmlns:wp="http://schemas.openxmlformats.org/drawingml/2006/wordprocessingDrawing" xmlns:w10="urn:schemas-microsoft-com:office:word" xmlns:w="http://schemas.openxmlformats.org/wordprocessingml/2006/main" xmlns:w14="http://schemas.microsoft.com/office/word/2010/wordml" xmlns:w15="http://schemas.microsoft.com/office/word/2012/wordml" xmlns:w16cex="http://schemas.microsoft.com/office/word/2018/wordml/cex" xmlns:w16cid="http://schemas.microsoft.com/office/word/2016/wordml/cid" xmlns:w16="http://schemas.microsoft.com/office/word/2018/wordml" xmlns:w16sdtdh="http://schemas.microsoft.com/office/word/2020/wordml/sdtdatahash" xmlns:w16se="http://schemas.microsoft.com/office/word/2015/wordml/symex" xmlns:wpg="http://schemas.microsoft.com/office/word/2010/wordprocessingGroup" xmlns:wpi="http://schemas.microsoft.com/office/word/2010/wordprocessingInk" xmlns:wne="http://schemas.microsoft.com/office/word/2006/wordml" xmlns:wps="http://schemas.microsoft.com/office/word/2010/wordprocessingShape" mc:Ignorable="w14 w15 w16se w16cid w16 w16cex w16sdtdh wp14">
+<w:numbering xmlns:wpc="http://schemas.microsoft.com/office/word/2010/wordprocessingCanvas" xmlns:cx="http://schemas.microsoft.com/office/drawing/2014/chartex" xmlns:cx1="http://schemas.microsoft.com/office/drawing/2015/9/8/chartex" xmlns:cx2="http://schemas.microsoft.com/office/drawing/2015/10/21/chartex" xmlns:cx3="http://schemas.microsoft.com/office/drawing/2016/5/9/chartex" xmlns:cx4="http://schemas.microsoft.com/office/drawing/2016/5/10/chartex" xmlns:cx5="http://schemas.microsoft.com/office/drawing/2016/5/11/chartex" xmlns:cx6="http://schemas.microsoft.com/office/drawing/2016/5/12/chartex" xmlns:cx7="http://schemas.microsoft.com/office/drawing/2016/5/13/chartex" xmlns:cx8="http://schemas.microsoft.com/office/drawing/2016/5/14/chartex" xmlns:mc="http://schemas.openxmlformats.org/markup-compatibility/2006" xmlns:aink="http://schemas.microsoft.com/office/drawing/2016/ink" xmlns:am3d="http://schemas.microsoft.com/office/drawing/2017/model3d" xmlns:o="urn:schemas-microsoft-com:office:office" xmlns:oel="http://schemas.microsoft.com/office/2019/extlst" xmlns:r="http://schemas.openxmlformats.org/officeDocument/2006/relationships" xmlns:m="http://schemas.openxmlformats.org/officeDocument/2006/math" xmlns:v="urn:schemas-microsoft-com:vml" xmlns:wp14="http://schemas.microsoft.com/office/word/2010/wordprocessingDrawing" xmlns:wp="http://schemas.openxmlformats.org/drawingml/2006/wordprocessingDrawing" xmlns:w10="urn:schemas-microsoft-com:office:word" xmlns:w="http://schemas.openxmlformats.org/wordprocessingml/2006/main" xmlns:w14="http://schemas.microsoft.com/office/word/2010/wordml" xmlns:w15="http://schemas.microsoft.com/office/word/2012/wordml" xmlns:w16cex="http://schemas.microsoft.com/office/word/2018/wordml/cex" xmlns:w16cid="http://schemas.microsoft.com/office/word/2016/wordml/cid" xmlns:w16="http://schemas.microsoft.com/office/word/2018/wordml" xmlns:w16sdtdh="http://schemas.microsoft.com/office/word/2020/wordml/sdtdatahash" xmlns:w16se="http://schemas.microsoft.com/office/word/2015/wordml/symex" xmlns:wpg="http://schemas.microsoft.com/office/word/2010/wordprocessingGroup" xmlns:wpi="http://schemas.microsoft.com/office/word/2010/wordprocessingInk" xmlns:wne="http://schemas.microsoft.com/office/word/2006/wordml" xmlns:wps="http://schemas.microsoft.com/office/word/2010/wordprocessingShape" mc:Ignorable="w14 w15 w16se w16cid w16 w16cex w16sdtdh wp14">
   <w:abstractNum w:abstractNumId="0" w15:restartNumberingAfterBreak="0">
     <w:nsid w:val="01385F2F"/>
     <w:multiLevelType w:val="multilevel"/>
@@ -3365,76 +3433,76 @@
       </w:rPr>
     </w:lvl>
   </w:abstractNum>
-  <w:num w:numId="1">
+  <w:num w:numId="1" w16cid:durableId="1486823010">
     <w:abstractNumId w:val="23"/>
   </w:num>
-  <w:num w:numId="2">
+  <w:num w:numId="2" w16cid:durableId="1114902749">
     <w:abstractNumId w:val="12"/>
   </w:num>
-  <w:num w:numId="3">
+  <w:num w:numId="3" w16cid:durableId="1478523884">
     <w:abstractNumId w:val="0"/>
   </w:num>
-  <w:num w:numId="4">
+  <w:num w:numId="4" w16cid:durableId="1289819305">
     <w:abstractNumId w:val="21"/>
   </w:num>
-  <w:num w:numId="5">
+  <w:num w:numId="5" w16cid:durableId="731391667">
     <w:abstractNumId w:val="14"/>
   </w:num>
-  <w:num w:numId="6">
+  <w:num w:numId="6" w16cid:durableId="1183974609">
     <w:abstractNumId w:val="17"/>
   </w:num>
-  <w:num w:numId="7">
+  <w:num w:numId="7" w16cid:durableId="444544925">
     <w:abstractNumId w:val="19"/>
   </w:num>
-  <w:num w:numId="8">
+  <w:num w:numId="8" w16cid:durableId="1237741596">
     <w:abstractNumId w:val="15"/>
   </w:num>
-  <w:num w:numId="9">
+  <w:num w:numId="9" w16cid:durableId="753471476">
     <w:abstractNumId w:val="22"/>
   </w:num>
-  <w:num w:numId="10">
+  <w:num w:numId="10" w16cid:durableId="33311287">
     <w:abstractNumId w:val="5"/>
   </w:num>
-  <w:num w:numId="11">
+  <w:num w:numId="11" w16cid:durableId="1275362149">
     <w:abstractNumId w:val="10"/>
   </w:num>
-  <w:num w:numId="12">
+  <w:num w:numId="12" w16cid:durableId="408161737">
     <w:abstractNumId w:val="11"/>
   </w:num>
-  <w:num w:numId="13">
+  <w:num w:numId="13" w16cid:durableId="1843423116">
     <w:abstractNumId w:val="2"/>
   </w:num>
-  <w:num w:numId="14">
+  <w:num w:numId="14" w16cid:durableId="1865243724">
     <w:abstractNumId w:val="6"/>
   </w:num>
-  <w:num w:numId="15">
+  <w:num w:numId="15" w16cid:durableId="1183666881">
     <w:abstractNumId w:val="1"/>
   </w:num>
-  <w:num w:numId="16">
+  <w:num w:numId="16" w16cid:durableId="690758981">
     <w:abstractNumId w:val="9"/>
   </w:num>
-  <w:num w:numId="17">
+  <w:num w:numId="17" w16cid:durableId="358089084">
     <w:abstractNumId w:val="3"/>
   </w:num>
-  <w:num w:numId="18">
+  <w:num w:numId="18" w16cid:durableId="232544169">
     <w:abstractNumId w:val="7"/>
   </w:num>
-  <w:num w:numId="19">
+  <w:num w:numId="19" w16cid:durableId="304356668">
     <w:abstractNumId w:val="16"/>
   </w:num>
-  <w:num w:numId="20">
+  <w:num w:numId="20" w16cid:durableId="1937442978">
     <w:abstractNumId w:val="13"/>
   </w:num>
-  <w:num w:numId="21">
+  <w:num w:numId="21" w16cid:durableId="1695770847">
     <w:abstractNumId w:val="20"/>
   </w:num>
-  <w:num w:numId="22">
+  <w:num w:numId="22" w16cid:durableId="684596761">
     <w:abstractNumId w:val="18"/>
   </w:num>
-  <w:num w:numId="23">
+  <w:num w:numId="23" w16cid:durableId="106196305">
     <w:abstractNumId w:val="8"/>
   </w:num>
-  <w:num w:numId="24">
+  <w:num w:numId="24" w16cid:durableId="1537616148">
     <w:abstractNumId w:val="4"/>
   </w:num>
 </w:numbering>

</xml_diff>

<commit_message>
Corrected the chapter 1 and attached schemes
</commit_message>
<xml_diff>
--- a/Documentation/Глава 1.docx
+++ b/Documentation/Глава 1.docx
@@ -1,6 +1,6 @@
 
 <file path=word/document.xml><?xml version="1.0" encoding="utf-8"?>
-<w:document xmlns:wpc="http://schemas.microsoft.com/office/word/2010/wordprocessingCanvas" xmlns:cx="http://schemas.microsoft.com/office/drawing/2014/chartex" xmlns:cx1="http://schemas.microsoft.com/office/drawing/2015/9/8/chartex" xmlns:cx2="http://schemas.microsoft.com/office/drawing/2015/10/21/chartex" xmlns:cx3="http://schemas.microsoft.com/office/drawing/2016/5/9/chartex" xmlns:cx4="http://schemas.microsoft.com/office/drawing/2016/5/10/chartex" xmlns:cx5="http://schemas.microsoft.com/office/drawing/2016/5/11/chartex" xmlns:cx6="http://schemas.microsoft.com/office/drawing/2016/5/12/chartex" xmlns:cx7="http://schemas.microsoft.com/office/drawing/2016/5/13/chartex" xmlns:cx8="http://schemas.microsoft.com/office/drawing/2016/5/14/chartex" xmlns:mc="http://schemas.openxmlformats.org/markup-compatibility/2006" xmlns:aink="http://schemas.microsoft.com/office/drawing/2016/ink" xmlns:am3d="http://schemas.microsoft.com/office/drawing/2017/model3d" xmlns:o="urn:schemas-microsoft-com:office:office" xmlns:oel="http://schemas.microsoft.com/office/2019/extlst" xmlns:r="http://schemas.openxmlformats.org/officeDocument/2006/relationships" xmlns:m="http://schemas.openxmlformats.org/officeDocument/2006/math" xmlns:v="urn:schemas-microsoft-com:vml" xmlns:wp14="http://schemas.microsoft.com/office/word/2010/wordprocessingDrawing" xmlns:wp="http://schemas.openxmlformats.org/drawingml/2006/wordprocessingDrawing" xmlns:w10="urn:schemas-microsoft-com:office:word" xmlns:w="http://schemas.openxmlformats.org/wordprocessingml/2006/main" xmlns:w14="http://schemas.microsoft.com/office/word/2010/wordml" xmlns:w15="http://schemas.microsoft.com/office/word/2012/wordml" xmlns:w16cex="http://schemas.microsoft.com/office/word/2018/wordml/cex" xmlns:w16cid="http://schemas.microsoft.com/office/word/2016/wordml/cid" xmlns:w16="http://schemas.microsoft.com/office/word/2018/wordml" xmlns:w16sdtdh="http://schemas.microsoft.com/office/word/2020/wordml/sdtdatahash" xmlns:w16se="http://schemas.microsoft.com/office/word/2015/wordml/symex" xmlns:wpg="http://schemas.microsoft.com/office/word/2010/wordprocessingGroup" xmlns:wpi="http://schemas.microsoft.com/office/word/2010/wordprocessingInk" xmlns:wne="http://schemas.microsoft.com/office/word/2006/wordml" xmlns:wps="http://schemas.microsoft.com/office/word/2010/wordprocessingShape" mc:Ignorable="w14 w15 w16se w16cid w16 w16cex w16sdtdh wp14">
+<w:document xmlns:wpc="http://schemas.microsoft.com/office/word/2010/wordprocessingCanvas" xmlns:cx="http://schemas.microsoft.com/office/drawing/2014/chartex" xmlns:cx1="http://schemas.microsoft.com/office/drawing/2015/9/8/chartex" xmlns:cx2="http://schemas.microsoft.com/office/drawing/2015/10/21/chartex" xmlns:cx3="http://schemas.microsoft.com/office/drawing/2016/5/9/chartex" xmlns:cx4="http://schemas.microsoft.com/office/drawing/2016/5/10/chartex" xmlns:cx5="http://schemas.microsoft.com/office/drawing/2016/5/11/chartex" xmlns:cx6="http://schemas.microsoft.com/office/drawing/2016/5/12/chartex" xmlns:cx7="http://schemas.microsoft.com/office/drawing/2016/5/13/chartex" xmlns:cx8="http://schemas.microsoft.com/office/drawing/2016/5/14/chartex" xmlns:mc="http://schemas.openxmlformats.org/markup-compatibility/2006" xmlns:aink="http://schemas.microsoft.com/office/drawing/2016/ink" xmlns:am3d="http://schemas.microsoft.com/office/drawing/2017/model3d" xmlns:o="urn:schemas-microsoft-com:office:office" xmlns:r="http://schemas.openxmlformats.org/officeDocument/2006/relationships" xmlns:m="http://schemas.openxmlformats.org/officeDocument/2006/math" xmlns:v="urn:schemas-microsoft-com:vml" xmlns:wp14="http://schemas.microsoft.com/office/word/2010/wordprocessingDrawing" xmlns:wp="http://schemas.openxmlformats.org/drawingml/2006/wordprocessingDrawing" xmlns:w10="urn:schemas-microsoft-com:office:word" xmlns:w="http://schemas.openxmlformats.org/wordprocessingml/2006/main" xmlns:w14="http://schemas.microsoft.com/office/word/2010/wordml" xmlns:w15="http://schemas.microsoft.com/office/word/2012/wordml" xmlns:w16cex="http://schemas.microsoft.com/office/word/2018/wordml/cex" xmlns:w16cid="http://schemas.microsoft.com/office/word/2016/wordml/cid" xmlns:w16="http://schemas.microsoft.com/office/word/2018/wordml" xmlns:w16sdtdh="http://schemas.microsoft.com/office/word/2020/wordml/sdtdatahash" xmlns:w16se="http://schemas.microsoft.com/office/word/2015/wordml/symex" xmlns:wpg="http://schemas.microsoft.com/office/word/2010/wordprocessingGroup" xmlns:wpi="http://schemas.microsoft.com/office/word/2010/wordprocessingInk" xmlns:wne="http://schemas.microsoft.com/office/word/2006/wordml" xmlns:wps="http://schemas.microsoft.com/office/word/2010/wordprocessingShape" mc:Ignorable="w14 w15 w16se w16cid w16 w16cex w16sdtdh wp14">
   <w:body>
     <w:p>
       <w:pPr>
@@ -172,10 +172,10 @@
         </w:rPr>
         <w:lastRenderedPageBreak/>
         <w:drawing>
-          <wp:inline distT="0" distB="0" distL="0" distR="0" wp14:anchorId="37AF79F3" wp14:editId="7668E18E">
-            <wp:extent cx="5934075" cy="3829050"/>
+          <wp:inline distT="0" distB="0" distL="0" distR="0" wp14:anchorId="7759565A" wp14:editId="29EBA691">
+            <wp:extent cx="5934075" cy="4133850"/>
             <wp:effectExtent l="0" t="0" r="9525" b="0"/>
-            <wp:docPr id="1" name="Рисунок 1"/>
+            <wp:docPr id="2" name="Рисунок 2"/>
             <wp:cNvGraphicFramePr>
               <a:graphicFrameLocks xmlns:a="http://schemas.openxmlformats.org/drawingml/2006/main" noChangeAspect="1"/>
             </wp:cNvGraphicFramePr>
@@ -204,7 +204,7 @@
                   <pic:spPr bwMode="auto">
                     <a:xfrm>
                       <a:off x="0" y="0"/>
-                      <a:ext cx="5934075" cy="3829050"/>
+                      <a:ext cx="5934075" cy="4133850"/>
                     </a:xfrm>
                     <a:prstGeom prst="rect">
                       <a:avLst/>
@@ -297,14 +297,14 @@
         <w:t xml:space="preserve"> и сверяется с накладными и принимает оборудование</w:t>
       </w:r>
       <w:r>
-        <w:t xml:space="preserve">, после чего оборудование передается отделу, запросившему оборудование. </w:t>
-      </w:r>
-      <w:r>
-        <w:t xml:space="preserve">Бухгалтерия формирует </w:t>
+        <w:t xml:space="preserve">, после чего оборудование </w:t>
       </w:r>
       <w:r>
         <w:lastRenderedPageBreak/>
-        <w:t>налоговую и статистическую отчетность согласно действующему законодательству</w:t>
+        <w:t xml:space="preserve">передается отделу, запросившему оборудование. </w:t>
+      </w:r>
+      <w:r>
+        <w:t>Бухгалтерия формирует налоговую и статистическую отчетность согласно действующему законодательству</w:t>
       </w:r>
       <w:r>
         <w:t xml:space="preserve"> (рисунок 1.2).</w:t>
@@ -329,10 +329,10 @@
           <w:noProof/>
         </w:rPr>
         <w:drawing>
-          <wp:inline distT="0" distB="0" distL="0" distR="0" wp14:anchorId="44E11194" wp14:editId="28C899EB">
+          <wp:inline distT="0" distB="0" distL="0" distR="0" wp14:anchorId="2A6FC7CA" wp14:editId="6C643490">
             <wp:extent cx="5943600" cy="3228975"/>
             <wp:effectExtent l="0" t="0" r="0" b="9525"/>
-            <wp:docPr id="7" name="Рисунок 7"/>
+            <wp:docPr id="3" name="Рисунок 3"/>
             <wp:cNvGraphicFramePr>
               <a:graphicFrameLocks xmlns:a="http://schemas.openxmlformats.org/drawingml/2006/main" noChangeAspect="1"/>
             </wp:cNvGraphicFramePr>
@@ -340,7 +340,7 @@
               <a:graphicData uri="http://schemas.openxmlformats.org/drawingml/2006/picture">
                 <pic:pic xmlns:pic="http://schemas.openxmlformats.org/drawingml/2006/picture">
                   <pic:nvPicPr>
-                    <pic:cNvPr id="0" name="Picture 6"/>
+                    <pic:cNvPr id="0" name="Picture 2"/>
                     <pic:cNvPicPr>
                       <a:picLocks noChangeAspect="1" noChangeArrowheads="1"/>
                     </pic:cNvPicPr>
@@ -602,10 +602,10 @@
         </w:rPr>
         <w:lastRenderedPageBreak/>
         <w:drawing>
-          <wp:inline distT="0" distB="0" distL="0" distR="0" wp14:anchorId="32347D4B" wp14:editId="0874BCAC">
+          <wp:inline distT="0" distB="0" distL="0" distR="0" wp14:anchorId="1C4031A2" wp14:editId="68997C4D">
             <wp:extent cx="5934075" cy="4105275"/>
             <wp:effectExtent l="0" t="0" r="9525" b="9525"/>
-            <wp:docPr id="6" name="Рисунок 6"/>
+            <wp:docPr id="4" name="Рисунок 4"/>
             <wp:cNvGraphicFramePr>
               <a:graphicFrameLocks xmlns:a="http://schemas.openxmlformats.org/drawingml/2006/main" noChangeAspect="1"/>
             </wp:cNvGraphicFramePr>
@@ -613,7 +613,7 @@
               <a:graphicData uri="http://schemas.openxmlformats.org/drawingml/2006/picture">
                 <pic:pic xmlns:pic="http://schemas.openxmlformats.org/drawingml/2006/picture">
                   <pic:nvPicPr>
-                    <pic:cNvPr id="0" name="Picture 5"/>
+                    <pic:cNvPr id="0" name="Picture 3"/>
                     <pic:cNvPicPr>
                       <a:picLocks noChangeAspect="1" noChangeArrowheads="1"/>
                     </pic:cNvPicPr>
@@ -765,37 +765,73 @@
         <w:t xml:space="preserve"> </w:t>
       </w:r>
       <w:r>
-        <w:t>рассматривает</w:t>
-      </w:r>
-      <w:r>
-        <w:t xml:space="preserve"> этот </w:t>
-      </w:r>
-      <w:r>
-        <w:t xml:space="preserve">заказ. Этот заказ передается </w:t>
-      </w:r>
-      <w:r>
-        <w:t xml:space="preserve">специалисту </w:t>
-      </w:r>
-      <w:r>
-        <w:t>по закупке</w:t>
-      </w:r>
-      <w:r>
-        <w:t xml:space="preserve"> на обработку, которая включает анализ </w:t>
+        <w:t>передает эту заявку на выполнение специалисту по закупке компьютерного оборудования</w:t>
+      </w:r>
+      <w:r>
+        <w:t xml:space="preserve">. </w:t>
+      </w:r>
+      <w:r>
+        <w:t>С</w:t>
+      </w:r>
+      <w:r>
+        <w:t>пециалист обраб</w:t>
+      </w:r>
+      <w:r>
+        <w:t>атывает заказ</w:t>
+      </w:r>
+      <w:r>
+        <w:t xml:space="preserve">, </w:t>
+      </w:r>
+      <w:r>
+        <w:t>что</w:t>
+      </w:r>
+      <w:r>
+        <w:t xml:space="preserve"> включает анализ</w:t>
+      </w:r>
+      <w:r>
+        <w:t xml:space="preserve"> </w:t>
+      </w:r>
+      <w:r>
+        <w:t>предложений поставщиков</w:t>
+      </w:r>
+      <w:r>
+        <w:t xml:space="preserve"> </w:t>
       </w:r>
       <w:r>
         <w:t>и выбор</w:t>
       </w:r>
       <w:r>
-        <w:t xml:space="preserve"> предложений поставщиков. Обработанный запрос отправляется менеджеру, который формирует заказ поставщику. Поставщик выполняет поставку оборудования, </w:t>
+        <w:t xml:space="preserve"> </w:t>
+      </w:r>
+      <w:r>
+        <w:t>наиболее выгодного</w:t>
+      </w:r>
+      <w:r>
+        <w:t xml:space="preserve">. </w:t>
+      </w:r>
+      <w:r>
+        <w:t xml:space="preserve"> М</w:t>
+      </w:r>
+      <w:r>
+        <w:t>енеджеру</w:t>
+      </w:r>
+      <w:r>
+        <w:t xml:space="preserve"> отправляются данные поставщика для связи и последующего формирования заказа на поставку</w:t>
+      </w:r>
+      <w:r>
+        <w:t xml:space="preserve">. Поставщик выполняет поставку оборудования, </w:t>
       </w:r>
       <w:r>
         <w:t>которую обрабатывает и принимает заведующий склада</w:t>
       </w:r>
       <w:r>
-        <w:t>. После поступления</w:t>
-      </w:r>
-      <w:r>
-        <w:t xml:space="preserve"> на склад,</w:t>
+        <w:t xml:space="preserve">. </w:t>
+      </w:r>
+      <w:r>
+        <w:t>После успешной поставки</w:t>
+      </w:r>
+      <w:r>
+        <w:t>,</w:t>
       </w:r>
       <w:r>
         <w:t xml:space="preserve"> оборудовани</w:t>
@@ -804,7 +840,13 @@
         <w:t>е</w:t>
       </w:r>
       <w:r>
-        <w:t xml:space="preserve"> предоставляется отделу, запросившему технику.</w:t>
+        <w:t xml:space="preserve"> предоставляется </w:t>
+      </w:r>
+      <w:r>
+        <w:t xml:space="preserve">заместителем директора и заведующим склада </w:t>
+      </w:r>
+      <w:r>
+        <w:t>отделу, запросившему технику.</w:t>
       </w:r>
     </w:p>
     <w:p>
@@ -819,10 +861,10 @@
         </w:rPr>
         <w:lastRenderedPageBreak/>
         <w:drawing>
-          <wp:inline distT="0" distB="0" distL="0" distR="0" wp14:anchorId="0A7734AA" wp14:editId="733053B5">
-            <wp:extent cx="5934075" cy="2419350"/>
+          <wp:inline distT="0" distB="0" distL="0" distR="0" wp14:anchorId="0C227D24" wp14:editId="5BF51EC2">
+            <wp:extent cx="5934075" cy="2895600"/>
             <wp:effectExtent l="0" t="0" r="9525" b="0"/>
-            <wp:docPr id="10" name="Рисунок 10"/>
+            <wp:docPr id="8" name="Рисунок 8"/>
             <wp:cNvGraphicFramePr>
               <a:graphicFrameLocks xmlns:a="http://schemas.openxmlformats.org/drawingml/2006/main" noChangeAspect="1"/>
             </wp:cNvGraphicFramePr>
@@ -830,7 +872,7 @@
               <a:graphicData uri="http://schemas.openxmlformats.org/drawingml/2006/picture">
                 <pic:pic xmlns:pic="http://schemas.openxmlformats.org/drawingml/2006/picture">
                   <pic:nvPicPr>
-                    <pic:cNvPr id="0" name="Picture 10"/>
+                    <pic:cNvPr id="0" name="Picture 5"/>
                     <pic:cNvPicPr>
                       <a:picLocks noChangeAspect="1" noChangeArrowheads="1"/>
                     </pic:cNvPicPr>
@@ -851,7 +893,7 @@
                   <pic:spPr bwMode="auto">
                     <a:xfrm>
                       <a:off x="0" y="0"/>
-                      <a:ext cx="5934075" cy="2419350"/>
+                      <a:ext cx="5934075" cy="2895600"/>
                     </a:xfrm>
                     <a:prstGeom prst="rect">
                       <a:avLst/>
@@ -907,7 +949,7 @@
           <w:sz w:val="28"/>
           <w:szCs w:val="28"/>
         </w:rPr>
-        <w:t xml:space="preserve">Бизнес-процесс № 1 «Выполнить заказ </w:t>
+        <w:t xml:space="preserve">Бизнес-процесс «Выполнить заказ </w:t>
       </w:r>
       <w:r>
         <w:rPr>
@@ -941,7 +983,7 @@
 </file>
 
 <file path=word/numbering.xml><?xml version="1.0" encoding="utf-8"?>
-<w:numbering xmlns:wpc="http://schemas.microsoft.com/office/word/2010/wordprocessingCanvas" xmlns:cx="http://schemas.microsoft.com/office/drawing/2014/chartex" xmlns:cx1="http://schemas.microsoft.com/office/drawing/2015/9/8/chartex" xmlns:cx2="http://schemas.microsoft.com/office/drawing/2015/10/21/chartex" xmlns:cx3="http://schemas.microsoft.com/office/drawing/2016/5/9/chartex" xmlns:cx4="http://schemas.microsoft.com/office/drawing/2016/5/10/chartex" xmlns:cx5="http://schemas.microsoft.com/office/drawing/2016/5/11/chartex" xmlns:cx6="http://schemas.microsoft.com/office/drawing/2016/5/12/chartex" xmlns:cx7="http://schemas.microsoft.com/office/drawing/2016/5/13/chartex" xmlns:cx8="http://schemas.microsoft.com/office/drawing/2016/5/14/chartex" xmlns:mc="http://schemas.openxmlformats.org/markup-compatibility/2006" xmlns:aink="http://schemas.microsoft.com/office/drawing/2016/ink" xmlns:am3d="http://schemas.microsoft.com/office/drawing/2017/model3d" xmlns:o="urn:schemas-microsoft-com:office:office" xmlns:oel="http://schemas.microsoft.com/office/2019/extlst" xmlns:r="http://schemas.openxmlformats.org/officeDocument/2006/relationships" xmlns:m="http://schemas.openxmlformats.org/officeDocument/2006/math" xmlns:v="urn:schemas-microsoft-com:vml" xmlns:wp14="http://schemas.microsoft.com/office/word/2010/wordprocessingDrawing" xmlns:wp="http://schemas.openxmlformats.org/drawingml/2006/wordprocessingDrawing" xmlns:w10="urn:schemas-microsoft-com:office:word" xmlns:w="http://schemas.openxmlformats.org/wordprocessingml/2006/main" xmlns:w14="http://schemas.microsoft.com/office/word/2010/wordml" xmlns:w15="http://schemas.microsoft.com/office/word/2012/wordml" xmlns:w16cex="http://schemas.microsoft.com/office/word/2018/wordml/cex" xmlns:w16cid="http://schemas.microsoft.com/office/word/2016/wordml/cid" xmlns:w16="http://schemas.microsoft.com/office/word/2018/wordml" xmlns:w16sdtdh="http://schemas.microsoft.com/office/word/2020/wordml/sdtdatahash" xmlns:w16se="http://schemas.microsoft.com/office/word/2015/wordml/symex" xmlns:wpg="http://schemas.microsoft.com/office/word/2010/wordprocessingGroup" xmlns:wpi="http://schemas.microsoft.com/office/word/2010/wordprocessingInk" xmlns:wne="http://schemas.microsoft.com/office/word/2006/wordml" xmlns:wps="http://schemas.microsoft.com/office/word/2010/wordprocessingShape" mc:Ignorable="w14 w15 w16se w16cid w16 w16cex w16sdtdh wp14">
+<w:numbering xmlns:wpc="http://schemas.microsoft.com/office/word/2010/wordprocessingCanvas" xmlns:cx="http://schemas.microsoft.com/office/drawing/2014/chartex" xmlns:cx1="http://schemas.microsoft.com/office/drawing/2015/9/8/chartex" xmlns:cx2="http://schemas.microsoft.com/office/drawing/2015/10/21/chartex" xmlns:cx3="http://schemas.microsoft.com/office/drawing/2016/5/9/chartex" xmlns:cx4="http://schemas.microsoft.com/office/drawing/2016/5/10/chartex" xmlns:cx5="http://schemas.microsoft.com/office/drawing/2016/5/11/chartex" xmlns:cx6="http://schemas.microsoft.com/office/drawing/2016/5/12/chartex" xmlns:cx7="http://schemas.microsoft.com/office/drawing/2016/5/13/chartex" xmlns:cx8="http://schemas.microsoft.com/office/drawing/2016/5/14/chartex" xmlns:mc="http://schemas.openxmlformats.org/markup-compatibility/2006" xmlns:aink="http://schemas.microsoft.com/office/drawing/2016/ink" xmlns:am3d="http://schemas.microsoft.com/office/drawing/2017/model3d" xmlns:o="urn:schemas-microsoft-com:office:office" xmlns:r="http://schemas.openxmlformats.org/officeDocument/2006/relationships" xmlns:m="http://schemas.openxmlformats.org/officeDocument/2006/math" xmlns:v="urn:schemas-microsoft-com:vml" xmlns:wp14="http://schemas.microsoft.com/office/word/2010/wordprocessingDrawing" xmlns:wp="http://schemas.openxmlformats.org/drawingml/2006/wordprocessingDrawing" xmlns:w10="urn:schemas-microsoft-com:office:word" xmlns:w="http://schemas.openxmlformats.org/wordprocessingml/2006/main" xmlns:w14="http://schemas.microsoft.com/office/word/2010/wordml" xmlns:w15="http://schemas.microsoft.com/office/word/2012/wordml" xmlns:w16cex="http://schemas.microsoft.com/office/word/2018/wordml/cex" xmlns:w16cid="http://schemas.microsoft.com/office/word/2016/wordml/cid" xmlns:w16="http://schemas.microsoft.com/office/word/2018/wordml" xmlns:w16sdtdh="http://schemas.microsoft.com/office/word/2020/wordml/sdtdatahash" xmlns:w16se="http://schemas.microsoft.com/office/word/2015/wordml/symex" xmlns:wpg="http://schemas.microsoft.com/office/word/2010/wordprocessingGroup" xmlns:wpi="http://schemas.microsoft.com/office/word/2010/wordprocessingInk" xmlns:wne="http://schemas.microsoft.com/office/word/2006/wordml" xmlns:wps="http://schemas.microsoft.com/office/word/2010/wordprocessingShape" mc:Ignorable="w14 w15 w16se w16cid w16 w16cex w16sdtdh wp14">
   <w:abstractNum w:abstractNumId="0" w15:restartNumberingAfterBreak="0">
     <w:nsid w:val="01385F2F"/>
     <w:multiLevelType w:val="multilevel"/>
@@ -3433,76 +3475,76 @@
       </w:rPr>
     </w:lvl>
   </w:abstractNum>
-  <w:num w:numId="1" w16cid:durableId="1486823010">
+  <w:num w:numId="1">
     <w:abstractNumId w:val="23"/>
   </w:num>
-  <w:num w:numId="2" w16cid:durableId="1114902749">
+  <w:num w:numId="2">
     <w:abstractNumId w:val="12"/>
   </w:num>
-  <w:num w:numId="3" w16cid:durableId="1478523884">
+  <w:num w:numId="3">
     <w:abstractNumId w:val="0"/>
   </w:num>
-  <w:num w:numId="4" w16cid:durableId="1289819305">
+  <w:num w:numId="4">
     <w:abstractNumId w:val="21"/>
   </w:num>
-  <w:num w:numId="5" w16cid:durableId="731391667">
+  <w:num w:numId="5">
     <w:abstractNumId w:val="14"/>
   </w:num>
-  <w:num w:numId="6" w16cid:durableId="1183974609">
+  <w:num w:numId="6">
     <w:abstractNumId w:val="17"/>
   </w:num>
-  <w:num w:numId="7" w16cid:durableId="444544925">
+  <w:num w:numId="7">
     <w:abstractNumId w:val="19"/>
   </w:num>
-  <w:num w:numId="8" w16cid:durableId="1237741596">
+  <w:num w:numId="8">
     <w:abstractNumId w:val="15"/>
   </w:num>
-  <w:num w:numId="9" w16cid:durableId="753471476">
+  <w:num w:numId="9">
     <w:abstractNumId w:val="22"/>
   </w:num>
-  <w:num w:numId="10" w16cid:durableId="33311287">
+  <w:num w:numId="10">
     <w:abstractNumId w:val="5"/>
   </w:num>
-  <w:num w:numId="11" w16cid:durableId="1275362149">
+  <w:num w:numId="11">
     <w:abstractNumId w:val="10"/>
   </w:num>
-  <w:num w:numId="12" w16cid:durableId="408161737">
+  <w:num w:numId="12">
     <w:abstractNumId w:val="11"/>
   </w:num>
-  <w:num w:numId="13" w16cid:durableId="1843423116">
+  <w:num w:numId="13">
     <w:abstractNumId w:val="2"/>
   </w:num>
-  <w:num w:numId="14" w16cid:durableId="1865243724">
+  <w:num w:numId="14">
     <w:abstractNumId w:val="6"/>
   </w:num>
-  <w:num w:numId="15" w16cid:durableId="1183666881">
+  <w:num w:numId="15">
     <w:abstractNumId w:val="1"/>
   </w:num>
-  <w:num w:numId="16" w16cid:durableId="690758981">
+  <w:num w:numId="16">
     <w:abstractNumId w:val="9"/>
   </w:num>
-  <w:num w:numId="17" w16cid:durableId="358089084">
+  <w:num w:numId="17">
     <w:abstractNumId w:val="3"/>
   </w:num>
-  <w:num w:numId="18" w16cid:durableId="232544169">
+  <w:num w:numId="18">
     <w:abstractNumId w:val="7"/>
   </w:num>
-  <w:num w:numId="19" w16cid:durableId="304356668">
+  <w:num w:numId="19">
     <w:abstractNumId w:val="16"/>
   </w:num>
-  <w:num w:numId="20" w16cid:durableId="1937442978">
+  <w:num w:numId="20">
     <w:abstractNumId w:val="13"/>
   </w:num>
-  <w:num w:numId="21" w16cid:durableId="1695770847">
+  <w:num w:numId="21">
     <w:abstractNumId w:val="20"/>
   </w:num>
-  <w:num w:numId="22" w16cid:durableId="684596761">
+  <w:num w:numId="22">
     <w:abstractNumId w:val="18"/>
   </w:num>
-  <w:num w:numId="23" w16cid:durableId="106196305">
+  <w:num w:numId="23">
     <w:abstractNumId w:val="8"/>
   </w:num>
-  <w:num w:numId="24" w16cid:durableId="1537616148">
+  <w:num w:numId="24">
     <w:abstractNumId w:val="4"/>
   </w:num>
 </w:numbering>

</xml_diff>